<commit_message>
Colin worked through some final edits
</commit_message>
<xml_diff>
--- a/SupplementaryInformation_1.7.2021.docx
+++ b/SupplementaryInformation_1.7.2021.docx
@@ -596,7 +596,10 @@
           </w:p>
           <w:p>
             <w:r>
-              <w:t xml:space="preserve">Panel D: Fecundity declines as above, </w:t>
+              <w:t>Panel D: Fecundity declines as above</w:t>
+            </w:r>
+            <w:r>
+              <w:t xml:space="preserve">, </w:t>
             </w:r>
             <m:oMath>
               <m:sSub>
@@ -604,16 +607,12 @@
                   <m:ctrlPr>
                     <w:rPr>
                       <w:rFonts w:ascii="Cambria Math" w:hAnsi="Cambria Math" w:cs="Times New Roman"/>
-                      <w:b/>
                       <w:bCs/>
                     </w:rPr>
                   </m:ctrlPr>
                 </m:sSubPr>
                 <m:e>
                   <m:r>
-                    <m:rPr>
-                      <m:sty m:val="bi"/>
-                    </m:rPr>
                     <w:rPr>
                       <w:rFonts w:ascii="Cambria Math" w:hAnsi="Cambria Math" w:cs="Times New Roman"/>
                     </w:rPr>
@@ -622,9 +621,6 @@
                 </m:e>
                 <m:sub>
                   <m:r>
-                    <m:rPr>
-                      <m:sty m:val="bi"/>
-                    </m:rPr>
                     <w:rPr>
                       <w:rFonts w:ascii="Cambria Math" w:hAnsi="Cambria Math" w:cs="Times New Roman"/>
                     </w:rPr>
@@ -642,39 +638,29 @@
               <w:t xml:space="preserve">= </w:t>
             </w:r>
             <w:r>
-              <w:t xml:space="preserve">15, and </w:t>
+              <w:t xml:space="preserve">15, </w:t>
+            </w:r>
+            <w:r>
+              <w:t xml:space="preserve">and </w:t>
             </w:r>
             <m:oMath>
               <m:r>
                 <w:rPr>
                   <w:rFonts w:ascii="Cambria Math" w:hAnsi="Cambria Math" w:cs="Times New Roman"/>
                 </w:rPr>
-                <m:t xml:space="preserve"> </m:t>
-              </m:r>
-              <m:r>
-                <m:rPr>
-                  <m:sty m:val="bi"/>
-                </m:rPr>
-                <w:rPr>
-                  <w:rFonts w:ascii="Cambria Math" w:hAnsi="Cambria Math" w:cs="Times New Roman"/>
-                </w:rPr>
-                <m:t>q</m:t>
+                <m:t xml:space="preserve"> q</m:t>
               </m:r>
               <m:sSub>
                 <m:sSubPr>
                   <m:ctrlPr>
                     <w:rPr>
                       <w:rFonts w:ascii="Cambria Math" w:hAnsi="Cambria Math" w:cs="Times New Roman"/>
-                      <w:b/>
                       <w:bCs/>
                     </w:rPr>
                   </m:ctrlPr>
                 </m:sSubPr>
                 <m:e>
                   <m:r>
-                    <m:rPr>
-                      <m:sty m:val="bi"/>
-                    </m:rPr>
                     <w:rPr>
                       <w:rFonts w:ascii="Cambria Math" w:hAnsi="Cambria Math" w:cs="Times New Roman"/>
                     </w:rPr>
@@ -1197,7 +1183,19 @@
                               <w:rPr>
                                 <w:rFonts w:ascii="Times New Roman" w:hAnsi="Times New Roman" w:cs="Times New Roman"/>
                               </w:rPr>
-                              <w:t xml:space="preserve">. Isoclines here separate different outcomes for two management approaches. Species 1 dominates in areas above line. Areas below the isoclines represent outcomes where species 2 dominates. In </w:t>
+                              <w:t>. Isoclines here separate different outcomes for two management approaches. Species 1 dominates in areas above</w:t>
+                            </w:r>
+                            <w:r>
+                              <w:rPr>
+                                <w:rFonts w:ascii="Times New Roman" w:hAnsi="Times New Roman" w:cs="Times New Roman"/>
+                              </w:rPr>
+                              <w:t xml:space="preserve"> the</w:t>
+                            </w:r>
+                            <w:r>
+                              <w:rPr>
+                                <w:rFonts w:ascii="Times New Roman" w:hAnsi="Times New Roman" w:cs="Times New Roman"/>
+                              </w:rPr>
+                              <w:t xml:space="preserve"> line. Areas below the isoclines represent outcomes where species 2 dominates. In </w:t>
                             </w:r>
                             <w:r>
                               <w:rPr>
@@ -1240,6 +1238,10 @@
           </mc:Choice>
           <mc:Fallback>
             <w:pict>
+              <v:shapetype id="_x0000_t202" coordsize="21600,21600" o:spt="202" path="m,l,21600r21600,l21600,xe">
+                <v:stroke joinstyle="miter"/>
+                <v:path gradientshapeok="t" o:connecttype="rect"/>
+              </v:shapetype>
               <v:shape id="Text Box 12" o:spid="_x0000_s1027" type="#_x0000_t202" style="position:absolute;margin-left:34.5pt;margin-top:353pt;width:327.7pt;height:72.1pt;z-index:251663360;visibility:visible;mso-wrap-style:square;mso-wrap-distance-left:9pt;mso-wrap-distance-top:0;mso-wrap-distance-right:9pt;mso-wrap-distance-bottom:0;mso-position-horizontal:absolute;mso-position-horizontal-relative:text;mso-position-vertical:absolute;mso-position-vertical-relative:text;v-text-anchor:top" o:gfxdata="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" stroked="f">
                 <v:textbox style="mso-fit-shape-to-text:t" inset="0,0,0,0">
                   <w:txbxContent>
@@ -1298,7 +1300,19 @@
                         <w:rPr>
                           <w:rFonts w:ascii="Times New Roman" w:hAnsi="Times New Roman" w:cs="Times New Roman"/>
                         </w:rPr>
-                        <w:t xml:space="preserve">. Isoclines here separate different outcomes for two management approaches. Species 1 dominates in areas above line. Areas below the isoclines represent outcomes where species 2 dominates. In </w:t>
+                        <w:t>. Isoclines here separate different outcomes for two management approaches. Species 1 dominates in areas above</w:t>
+                      </w:r>
+                      <w:r>
+                        <w:rPr>
+                          <w:rFonts w:ascii="Times New Roman" w:hAnsi="Times New Roman" w:cs="Times New Roman"/>
+                        </w:rPr>
+                        <w:t xml:space="preserve"> the</w:t>
+                      </w:r>
+                      <w:r>
+                        <w:rPr>
+                          <w:rFonts w:ascii="Times New Roman" w:hAnsi="Times New Roman" w:cs="Times New Roman"/>
+                        </w:rPr>
+                        <w:t xml:space="preserve"> line. Areas below the isoclines represent outcomes where species 2 dominates. In </w:t>
                       </w:r>
                       <w:r>
                         <w:rPr>
@@ -1360,7 +1374,19 @@
         <w:rPr>
           <w:rFonts w:ascii="Times New Roman" w:hAnsi="Times New Roman" w:cs="Times New Roman"/>
         </w:rPr>
-        <w:t>Tradeoffs in managing species 1 or its competitor allow the similar outcomes to be achieved through different actions.</w:t>
+        <w:t>Tradeoffs in managing speci</w:t>
+      </w:r>
+      <w:r>
+        <w:rPr>
+          <w:rFonts w:ascii="Times New Roman" w:hAnsi="Times New Roman" w:cs="Times New Roman"/>
+        </w:rPr>
+        <w:t>es 1 or its competitor allow</w:t>
+      </w:r>
+      <w:r>
+        <w:rPr>
+          <w:rFonts w:ascii="Times New Roman" w:hAnsi="Times New Roman" w:cs="Times New Roman"/>
+        </w:rPr>
+        <w:t xml:space="preserve"> similar outcomes to be achieved through different actions.</w:t>
       </w:r>
       <w:r>
         <w:rPr>
@@ -1709,8 +1735,6 @@
           <w:rFonts w:ascii="Times New Roman" w:hAnsi="Times New Roman" w:cs="Times New Roman"/>
         </w:rPr>
       </w:pPr>
-      <w:bookmarkStart w:id="0" w:name="_GoBack"/>
-      <w:bookmarkEnd w:id="0"/>
       <w:r>
         <w:rPr>
           <w:rFonts w:ascii="Times New Roman" w:hAnsi="Times New Roman" w:cs="Times New Roman"/>
@@ -1734,7 +1758,23 @@
           <w:sz w:val="22"/>
           <w:szCs w:val="22"/>
         </w:rPr>
-        <w:t xml:space="preserve">Here I systematically vary juvenile survival </w:t>
+        <w:t xml:space="preserve">Here </w:t>
+      </w:r>
+      <w:r>
+        <w:rPr>
+          <w:rFonts w:ascii="Times New Roman" w:hAnsi="Times New Roman" w:cs="Times New Roman"/>
+          <w:sz w:val="22"/>
+          <w:szCs w:val="22"/>
+        </w:rPr>
+        <w:t>we</w:t>
+      </w:r>
+      <w:r>
+        <w:rPr>
+          <w:rFonts w:ascii="Times New Roman" w:hAnsi="Times New Roman" w:cs="Times New Roman"/>
+          <w:sz w:val="22"/>
+          <w:szCs w:val="22"/>
+        </w:rPr>
+        <w:t xml:space="preserve"> systematically vary juvenile survival </w:t>
       </w:r>
       <m:oMath>
         <m:r>
@@ -2115,14 +2155,46 @@
           <w:sz w:val="22"/>
           <w:szCs w:val="22"/>
         </w:rPr>
-        <w:t>) to see how the effect the occurence of stabe states. I did this by only varying values for species 1 and I didn’t now vary any of these parms in combination with each other, only in isolation.</w:t>
+        <w:t xml:space="preserve">) to see how the effect the occurence of stabe states. </w:t>
+      </w:r>
+      <w:r>
+        <w:rPr>
+          <w:rFonts w:ascii="Times New Roman" w:hAnsi="Times New Roman" w:cs="Times New Roman"/>
+          <w:sz w:val="22"/>
+          <w:szCs w:val="22"/>
+        </w:rPr>
+        <w:t>We varied only</w:t>
+      </w:r>
+      <w:r>
+        <w:rPr>
+          <w:rFonts w:ascii="Times New Roman" w:hAnsi="Times New Roman" w:cs="Times New Roman"/>
+          <w:sz w:val="22"/>
+          <w:szCs w:val="22"/>
+        </w:rPr>
+        <w:t xml:space="preserve"> values for species 1 and </w:t>
+      </w:r>
+      <w:r>
+        <w:rPr>
+          <w:rFonts w:ascii="Times New Roman" w:hAnsi="Times New Roman" w:cs="Times New Roman"/>
+          <w:sz w:val="22"/>
+          <w:szCs w:val="22"/>
+        </w:rPr>
+        <w:t>did not</w:t>
+      </w:r>
+      <w:r>
+        <w:rPr>
+          <w:rFonts w:ascii="Times New Roman" w:hAnsi="Times New Roman" w:cs="Times New Roman"/>
+          <w:sz w:val="22"/>
+          <w:szCs w:val="22"/>
+        </w:rPr>
+        <w:t xml:space="preserve"> vary any of these parms in combination with each other, only in isolation.</w:t>
       </w:r>
     </w:p>
     <w:p>
       <w:pPr>
         <w:pStyle w:val="CaptionedFigure"/>
       </w:pPr>
-      <w:bookmarkStart w:id="1" w:name="plotsToMove"/>
+      <w:bookmarkStart w:id="0" w:name="plotsToMove"/>
       <w:r>
         <w:rPr>
           <w:noProof/>
@@ -2311,27 +2383,14 @@
       <w:r>
         <w:t>Figure S</w:t>
       </w:r>
-      <w:r>
-        <w:fldChar w:fldCharType="begin"/>
-      </w:r>
-      <w:r>
-        <w:instrText xml:space="preserve"> SEQ Figure \* ARABIC </w:instrText>
-      </w:r>
-      <w:r>
-        <w:fldChar w:fldCharType="separate"/>
-      </w:r>
-      <w:r>
-        <w:rPr>
-          <w:noProof/>
-        </w:rPr>
-        <w:t>6</w:t>
-      </w:r>
-      <w:r>
-        <w:rPr>
-          <w:noProof/>
-        </w:rPr>
-        <w:fldChar w:fldCharType="end"/>
-      </w:r>
+      <w:fldSimple w:instr=" SEQ Figure \* ARABIC ">
+        <w:r>
+          <w:rPr>
+            <w:noProof/>
+          </w:rPr>
+          <w:t>6</w:t>
+        </w:r>
+      </w:fldSimple>
       <w:r>
         <w:t xml:space="preserve">. </w:t>
       </w:r>
@@ -2339,7 +2398,13 @@
         <w:t xml:space="preserve">Adult natural mortality rate. Alternate stable states persist for all values. The range of harvest values over which alternate states occur decreases as adult natural mortality decreases. In other words, as fewer adults </w:t>
       </w:r>
       <w:r>
-        <w:t>die annually more harvest can happen on species 1 while still allowing it to dominate (panel A). Panel A - species 2 initially dominant; Panel B - species 1 initially dominant.</w:t>
+        <w:t xml:space="preserve">die annually more harvest can </w:t>
+      </w:r>
+      <w:r>
+        <w:t>occur</w:t>
+      </w:r>
+      <w:r>
+        <w:t xml:space="preserve"> on species 1 while still allowing it to dominate (panel A). Panel A - species 2 initially dominant; Panel B - species 1 initially dominant.</w:t>
       </w:r>
     </w:p>
     <w:p>
@@ -2399,27 +2464,14 @@
       <w:r>
         <w:t>Figure S</w:t>
       </w:r>
-      <w:r>
-        <w:fldChar w:fldCharType="begin"/>
-      </w:r>
-      <w:r>
-        <w:instrText xml:space="preserve"> SEQ Figure \* ARABIC </w:instrText>
-      </w:r>
-      <w:r>
-        <w:fldChar w:fldCharType="separate"/>
-      </w:r>
-      <w:r>
-        <w:rPr>
-          <w:noProof/>
-        </w:rPr>
-        <w:t>7</w:t>
-      </w:r>
-      <w:r>
-        <w:rPr>
-          <w:noProof/>
-        </w:rPr>
-        <w:fldChar w:fldCharType="end"/>
-      </w:r>
+      <w:fldSimple w:instr=" SEQ Figure \* ARABIC ">
+        <w:r>
+          <w:rPr>
+            <w:noProof/>
+          </w:rPr>
+          <w:t>7</w:t>
+        </w:r>
+      </w:fldSimple>
       <w:r>
         <w:t>. Species 1 adult</w:t>
       </w:r>
@@ -2666,7 +2718,39 @@
           <w:sz w:val="18"/>
           <w:szCs w:val="18"/>
         </w:rPr>
-        <w:t>. Effect of J1 on J2. Alternate stable states do NOT persist for all values. This parameter has a large effect on if alternate states exist and when the flipping point is crossed. Panel A - species 2 initially dominant; Panel B - species 1 initially dominant.</w:t>
+        <w:t xml:space="preserve">. Effect of J1 on J2. Alternate stable states do </w:t>
+      </w:r>
+      <w:r>
+        <w:rPr>
+          <w:color w:val="44546A" w:themeColor="text2"/>
+          <w:sz w:val="18"/>
+          <w:szCs w:val="18"/>
+        </w:rPr>
+        <w:t>not</w:t>
+      </w:r>
+      <w:r>
+        <w:rPr>
+          <w:color w:val="44546A" w:themeColor="text2"/>
+          <w:sz w:val="18"/>
+          <w:szCs w:val="18"/>
+        </w:rPr>
+        <w:t xml:space="preserve"> persist for all values. This parameter has a large effect on </w:t>
+      </w:r>
+      <w:r>
+        <w:rPr>
+          <w:color w:val="44546A" w:themeColor="text2"/>
+          <w:sz w:val="18"/>
+          <w:szCs w:val="18"/>
+        </w:rPr>
+        <w:t xml:space="preserve">whether or not </w:t>
+      </w:r>
+      <w:r>
+        <w:rPr>
+          <w:color w:val="44546A" w:themeColor="text2"/>
+          <w:sz w:val="18"/>
+          <w:szCs w:val="18"/>
+        </w:rPr>
+        <w:t>alternate states exist and when the flipping point is crossed. Panel A - species 2 initially dominant; Panel B - species 1 initially dominant.</w:t>
       </w:r>
     </w:p>
     <w:p>
@@ -2731,32 +2815,25 @@
       <w:r>
         <w:t>Figure S</w:t>
       </w:r>
-      <w:r>
-        <w:fldChar w:fldCharType="begin"/>
-      </w:r>
-      <w:r>
-        <w:instrText xml:space="preserve"> SEQ Figure \* ARABIC </w:instrText>
-      </w:r>
-      <w:r>
-        <w:fldChar w:fldCharType="separate"/>
-      </w:r>
-      <w:r>
-        <w:rPr>
-          <w:noProof/>
-        </w:rPr>
-        <w:t>10</w:t>
-      </w:r>
-      <w:r>
-        <w:rPr>
-          <w:noProof/>
-        </w:rPr>
-        <w:fldChar w:fldCharType="end"/>
-      </w:r>
+      <w:fldSimple w:instr=" SEQ Figure \* ARABIC ">
+        <w:r>
+          <w:rPr>
+            <w:noProof/>
+          </w:rPr>
+          <w:t>10</w:t>
+        </w:r>
+      </w:fldSimple>
       <w:r>
         <w:t xml:space="preserve">. </w:t>
       </w:r>
       <w:r>
-        <w:t xml:space="preserve">Effect of J2 on J1. Alternate stable states do NOT persist for all values. This parameter has a large effect on if alternate states exist and when the flipping point is crossed. Panel A - species 2 initially dominant; Panel B - </w:t>
+        <w:t>Effect of J2 on J</w:t>
+      </w:r>
+      <w:r>
+        <w:t>1. Alternate stable states do not</w:t>
+      </w:r>
+      <w:r>
+        <w:t xml:space="preserve"> persist for all values. This parameter has a large effect on if alternate states exist and when the flipping point is crossed. Panel A - species 2 initially dominant; Panel B - </w:t>
       </w:r>
       <w:r>
         <w:t>species 1 initially dominant.</w:t>
@@ -2819,38 +2896,25 @@
       <w:r>
         <w:t>Figure S</w:t>
       </w:r>
-      <w:r>
-        <w:fldChar w:fldCharType="begin"/>
-      </w:r>
-      <w:r>
-        <w:instrText xml:space="preserve"> SEQ Figure \* ARABIC </w:instrText>
-      </w:r>
-      <w:r>
-        <w:fldChar w:fldCharType="separate"/>
-      </w:r>
-      <w:r>
-        <w:rPr>
-          <w:noProof/>
-        </w:rPr>
-        <w:t>11</w:t>
-      </w:r>
-      <w:r>
-        <w:rPr>
-          <w:noProof/>
-        </w:rPr>
-        <w:fldChar w:fldCharType="end"/>
-      </w:r>
+      <w:fldSimple w:instr=" SEQ Figure \* ARABIC ">
+        <w:r>
+          <w:rPr>
+            <w:noProof/>
+          </w:rPr>
+          <w:t>11</w:t>
+        </w:r>
+      </w:fldSimple>
       <w:r>
         <w:t xml:space="preserve">. </w:t>
       </w:r>
       <w:r>
-        <w:t>Effect of A2 predation on J1. Alternate stable states persist across all values. As the effect of A2 on J1 decreases more harvest of species 1 can be tolerated before the system flips. Larger effect on the upper end of the stable state where the system</w:t>
-      </w:r>
-      <w:r>
-        <w:t xml:space="preserve"> </w:t>
-      </w:r>
-      <w:r>
-        <w:t>starts dominated by species 1 and flips to species 2 at high harvest (panel B). Panel A - species 2 initially dominant; Panel B - species 1 initially dominant.</w:t>
+        <w:t>Effect of A2 predation on J1. Alternate stable states persist across all values. As the effect of A2 on J1 decreases more harvest of species 1 can be tolerated before the system flips</w:t>
+      </w:r>
+      <w:r>
+        <w:t xml:space="preserve">. </w:t>
+      </w:r>
+      <w:r>
+        <w:t>Panel A - species 2 initially dominant; Panel B - species 1 initially dominant.</w:t>
       </w:r>
     </w:p>
     <w:p>
@@ -2910,32 +2974,53 @@
       <w:r>
         <w:t>Figure S</w:t>
       </w:r>
-      <w:r>
-        <w:fldChar w:fldCharType="begin"/>
-      </w:r>
-      <w:r>
-        <w:instrText xml:space="preserve"> SEQ Figure \* ARABIC </w:instrText>
-      </w:r>
-      <w:r>
-        <w:fldChar w:fldCharType="separate"/>
-      </w:r>
-      <w:r>
-        <w:rPr>
-          <w:noProof/>
-        </w:rPr>
-        <w:t>12</w:t>
-      </w:r>
-      <w:r>
-        <w:rPr>
-          <w:noProof/>
-        </w:rPr>
-        <w:fldChar w:fldCharType="end"/>
-      </w:r>
-      <w:r>
-        <w:t>. Effect varying Ricker A parameter</w:t>
-      </w:r>
-      <w:r>
-        <w:t xml:space="preserve"> - max number of recruit produced. Alternate stable states persist across all values except the very lowest a value (1250) and only when species 2 is initially dominant (panel A). Parameter A has a larger effect on when </w:t>
+      <w:fldSimple w:instr=" SEQ Figure \* ARABIC ">
+        <w:r>
+          <w:rPr>
+            <w:noProof/>
+          </w:rPr>
+          <w:t>12</w:t>
+        </w:r>
+      </w:fldSimple>
+      <w:r>
+        <w:t xml:space="preserve">. Effect varying </w:t>
+      </w:r>
+      <w:proofErr w:type="spellStart"/>
+      <w:r>
+        <w:t>Beverton</w:t>
+      </w:r>
+      <w:proofErr w:type="spellEnd"/>
+      <w:r>
+        <w:t>-Holt</w:t>
+      </w:r>
+      <w:r>
+        <w:t xml:space="preserve"> parameter</w:t>
+      </w:r>
+      <w:r>
+        <w:t xml:space="preserve"> ‘a’</w:t>
+      </w:r>
+      <w:r>
+        <w:t xml:space="preserve"> - max number of recruit produced. Alternate stable states persist across all values except the very lowest </w:t>
+      </w:r>
+      <w:r>
+        <w:t>‘</w:t>
+      </w:r>
+      <w:r>
+        <w:t>a</w:t>
+      </w:r>
+      <w:r>
+        <w:t>’</w:t>
+      </w:r>
+      <w:bookmarkStart w:id="1" w:name="_GoBack"/>
+      <w:bookmarkEnd w:id="1"/>
+      <w:r>
+        <w:t xml:space="preserve"> value (1250) and only when species 2 is initially dominant (panel A). Parameter </w:t>
+      </w:r>
+      <w:r>
+        <w:t>‘a’</w:t>
+      </w:r>
+      <w:r>
+        <w:t xml:space="preserve"> has a larger effect on when </w:t>
       </w:r>
       <w:r>
         <w:t>flipping happens in panel B; where species 1 is initially dominant. Panel A - species 2 initially dominant; Panel B - species 1 initially dominant.</w:t>
@@ -2998,44 +3083,68 @@
       <w:r>
         <w:t>Figure S</w:t>
       </w:r>
-      <w:r>
-        <w:fldChar w:fldCharType="begin"/>
-      </w:r>
-      <w:r>
-        <w:instrText xml:space="preserve"> SEQ Figure \* ARABIC </w:instrText>
-      </w:r>
-      <w:r>
-        <w:fldChar w:fldCharType="separate"/>
-      </w:r>
-      <w:r>
-        <w:rPr>
-          <w:noProof/>
-        </w:rPr>
-        <w:t>13</w:t>
-      </w:r>
-      <w:r>
-        <w:rPr>
-          <w:noProof/>
-        </w:rPr>
-        <w:fldChar w:fldCharType="end"/>
-      </w:r>
-      <w:r>
-        <w:t>. Effect varying R</w:t>
-      </w:r>
-      <w:r>
-        <w:t>icker B pa</w:t>
+      <w:fldSimple w:instr=" SEQ Figure \* ARABIC ">
+        <w:r>
+          <w:rPr>
+            <w:noProof/>
+          </w:rPr>
+          <w:t>13</w:t>
+        </w:r>
+      </w:fldSimple>
+      <w:r>
+        <w:t xml:space="preserve">. Effect varying </w:t>
+      </w:r>
+      <w:proofErr w:type="spellStart"/>
+      <w:r>
+        <w:t>Beverton</w:t>
+      </w:r>
+      <w:proofErr w:type="spellEnd"/>
+      <w:r>
+        <w:t>-Holt</w:t>
+      </w:r>
+      <w:r>
+        <w:t xml:space="preserve"> pa</w:t>
       </w:r>
       <w:r>
         <w:t>rameter</w:t>
       </w:r>
       <w:r>
-        <w:t xml:space="preserve"> - stock size to produce .5 of A. Alternate stable states persist across all values. Seems to be a large effect of this parameter in either scenario (panel A or B). No general trend here because of the nonlinear effect of </w:t>
-      </w:r>
-      <w:r>
-        <w:t>Ricker parameter B on recruitment for a given abundance. Panel A - species 2 initially dominant; Panel B - species 1 initially dominant.</w:t>
-      </w:r>
-    </w:p>
-    <w:bookmarkEnd w:id="1"/>
+        <w:t xml:space="preserve"> </w:t>
+      </w:r>
+      <w:r>
+        <w:t>‘b’</w:t>
+      </w:r>
+      <w:r>
+        <w:t xml:space="preserve">- stock size to produce .5 of A. Alternate stable states persist across all values. Seems to be a large effect of this parameter in either scenario (panel A or B). No general trend here because of the nonlinear effect of </w:t>
+      </w:r>
+      <w:proofErr w:type="spellStart"/>
+      <w:r>
+        <w:t>Beverton</w:t>
+      </w:r>
+      <w:proofErr w:type="spellEnd"/>
+      <w:r>
+        <w:t>-Holt</w:t>
+      </w:r>
+      <w:r>
+        <w:t xml:space="preserve"> pa</w:t>
+      </w:r>
+      <w:r>
+        <w:t>rameter</w:t>
+      </w:r>
+      <w:r>
+        <w:t xml:space="preserve"> </w:t>
+      </w:r>
+      <w:r>
+        <w:t>‘b’</w:t>
+      </w:r>
+      <w:r>
+        <w:t xml:space="preserve"> </w:t>
+      </w:r>
+      <w:r>
+        <w:t>on recruitment for a given abundance. Panel A - species 2 initially dominant; Panel B - species 1 initially dominant.</w:t>
+      </w:r>
+    </w:p>
+    <w:bookmarkEnd w:id="0"/>
     <w:p/>
     <w:p/>
     <w:sectPr>
@@ -3905,7 +4014,7 @@
 </file>
 
 <file path=customXml/itemProps1.xml><?xml version="1.0" encoding="utf-8"?>
-<ds:datastoreItem xmlns:ds="http://schemas.openxmlformats.org/officeDocument/2006/customXml" ds:itemID="{F306BB43-1D5F-4FED-B1D6-A037A989834E}">
+<ds:datastoreItem xmlns:ds="http://schemas.openxmlformats.org/officeDocument/2006/customXml" ds:itemID="{CA62928F-2787-4E3A-A3FD-426853B091FD}">
   <ds:schemaRefs>
     <ds:schemaRef ds:uri="http://schemas.openxmlformats.org/officeDocument/2006/bibliography"/>
   </ds:schemaRefs>

</xml_diff>